<commit_message>
Retrospective adapted with individual's input
</commit_message>
<xml_diff>
--- a/Sprint 2/Sprint Retrospective/Sprint Retrospective.docx
+++ b/Sprint 2/Sprint Retrospective/Sprint Retrospective.docx
@@ -60,21 +60,19 @@
         </w:numPr>
       </w:pPr>
       <w:r>
-        <w:t xml:space="preserve">Improvements could be made making use of GitHub, and to comply properly with specific coding guidelines and git workflow. </w:t>
-      </w:r>
-      <w:r>
-        <w:t xml:space="preserve">Setting clear standards for commit subject lines, document naming and code structure would allow for an overall cleaner and more efficient git repository. </w:t>
-      </w:r>
-      <w:r>
-        <w:t xml:space="preserve">Creation of additional branches, using </w:t>
-      </w:r>
-      <w:proofErr w:type="spellStart"/>
-      <w:r>
-        <w:t>Github</w:t>
-      </w:r>
-      <w:proofErr w:type="spellEnd"/>
-      <w:r>
-        <w:t xml:space="preserve"> issues, projects and other features would make the workflow much easier to keep track of. </w:t>
+        <w:t>Marius and Callum felt i</w:t>
+      </w:r>
+      <w:r>
+        <w:t xml:space="preserve">mprovements could be made making use of GitHub, and to comply properly with specific coding guidelines and git workflow. </w:t>
+      </w:r>
+      <w:r>
+        <w:t>Collectively, we decided that s</w:t>
+      </w:r>
+      <w:r>
+        <w:t xml:space="preserve">etting clear standards for commit subject lines, document naming and code structure would allow for an overall cleaner and more efficient git repository. </w:t>
+      </w:r>
+      <w:r>
+        <w:t xml:space="preserve">Creation of additional branches, using Github issues, projects and other features would make the workflow much easier to keep track of. </w:t>
       </w:r>
     </w:p>
     <w:p>
@@ -90,7 +88,13 @@
         </w:numPr>
       </w:pPr>
       <w:r>
-        <w:t xml:space="preserve">We were mostly happy with the overall look of the application. We felt there was a </w:t>
+        <w:t>We were mostly happy with the overall look of the application.</w:t>
+      </w:r>
+      <w:r>
+        <w:t xml:space="preserve"> We all</w:t>
+      </w:r>
+      <w:r>
+        <w:t xml:space="preserve"> felt there was a </w:t>
       </w:r>
       <w:r>
         <w:t>good translation of initial designs into the implemented application, however, there should have been a clearer vision of the final</w:t>
@@ -99,7 +103,19 @@
         <w:t xml:space="preserve"> product as changes are having to be developed into sprint 2.</w:t>
       </w:r>
       <w:r>
-        <w:t xml:space="preserve"> We initially wanted to develop a 1-page application, however the UI designer opted for a multipage application which we are now needing to convert into a 1-page design in order to comply with the clients wishes. </w:t>
+        <w:t xml:space="preserve"> </w:t>
+      </w:r>
+      <w:r>
+        <w:t>Marius, Callum, Daniel and Ruth</w:t>
+      </w:r>
+      <w:r>
+        <w:t xml:space="preserve"> wanted to develop a 1-page application, however </w:t>
+      </w:r>
+      <w:r>
+        <w:t xml:space="preserve">Alfie </w:t>
+      </w:r>
+      <w:r>
+        <w:t xml:space="preserve">opted for a multipage application which we are now needing to convert into a 1-page design in order to comply with the clients wishes. </w:t>
       </w:r>
     </w:p>
     <w:p>
@@ -120,7 +136,22 @@
         </w:numPr>
       </w:pPr>
       <w:r>
-        <w:t xml:space="preserve">Good team dynamics, positive attitude which should be carried through however there was a lack of </w:t>
+        <w:t>We all felt there was g</w:t>
+      </w:r>
+      <w:r>
+        <w:t>ood team dynamics</w:t>
+      </w:r>
+      <w:r>
+        <w:t xml:space="preserve"> and a</w:t>
+      </w:r>
+      <w:r>
+        <w:t xml:space="preserve"> positive attitude which should be carried through however</w:t>
+      </w:r>
+      <w:r>
+        <w:t>, Ruth and Daniel felt</w:t>
+      </w:r>
+      <w:r>
+        <w:t xml:space="preserve"> there was a lack of </w:t>
       </w:r>
       <w:r>
         <w:t>organization</w:t>
@@ -147,12 +178,24 @@
       <w:bookmarkStart w:id="1" w:name="_1lqmt5nuvqcg" w:colFirst="0" w:colLast="0"/>
       <w:bookmarkEnd w:id="1"/>
       <w:r>
-        <w:t>Many members of the group struggled using React and other new tools that were being used throughout the development process. Using a new framework and tools for the process made things more difficult. For Sprint 2, we need to focus on getting the basics all implemented and allowing each team member to work to their strengths. Some members felt more confident with React than others, they should take the lead on the programming side whilst other members focus on the database and docume</w:t>
+        <w:t>Ruth and Daniel struggled</w:t>
+      </w:r>
+      <w:r>
+        <w:t xml:space="preserve"> using React and other new tools that were being used throughout the development process. Using a new framework and tools for the process made things more difficult. For Sprint 2, we need to focus on getting the basics all implemented and allowing each team member to work to their strengths. Some members</w:t>
+      </w:r>
+      <w:r>
+        <w:t xml:space="preserve"> such as Marius and Callum</w:t>
+      </w:r>
+      <w:r>
+        <w:t xml:space="preserve"> felt more confident with React than others, they should take the lead on the programming side whilst </w:t>
+      </w:r>
+      <w:r>
+        <w:t>Ruth and Daniel</w:t>
       </w:r>
       <w:bookmarkStart w:id="2" w:name="_GoBack"/>
       <w:bookmarkEnd w:id="2"/>
       <w:r>
-        <w:t xml:space="preserve">ntation. </w:t>
+        <w:t xml:space="preserve"> focus on the database and documentation. </w:t>
       </w:r>
     </w:p>
     <w:sectPr>

</xml_diff>

<commit_message>
added forgotten team member
</commit_message>
<xml_diff>
--- a/Sprint 2/Sprint Retrospective/Sprint Retrospective.docx
+++ b/Sprint 2/Sprint Retrospective/Sprint Retrospective.docx
@@ -1,6 +1,6 @@
 
 <file path=word/document.xml><?xml version="1.0" encoding="utf-8"?>
-<w:document xmlns:wpc="http://schemas.microsoft.com/office/word/2010/wordprocessingCanvas" xmlns:cx="http://schemas.microsoft.com/office/drawing/2014/chartex" xmlns:cx1="http://schemas.microsoft.com/office/drawing/2015/9/8/chartex" xmlns:cx2="http://schemas.microsoft.com/office/drawing/2015/10/21/chartex" xmlns:cx3="http://schemas.microsoft.com/office/drawing/2016/5/9/chartex" xmlns:cx4="http://schemas.microsoft.com/office/drawing/2016/5/10/chartex" xmlns:cx5="http://schemas.microsoft.com/office/drawing/2016/5/11/chartex" xmlns:cx6="http://schemas.microsoft.com/office/drawing/2016/5/12/chartex" xmlns:cx7="http://schemas.microsoft.com/office/drawing/2016/5/13/chartex" xmlns:cx8="http://schemas.microsoft.com/office/drawing/2016/5/14/chartex" xmlns:mc="http://schemas.openxmlformats.org/markup-compatibility/2006" xmlns:aink="http://schemas.microsoft.com/office/drawing/2016/ink" xmlns:am3d="http://schemas.microsoft.com/office/drawing/2017/model3d" xmlns:o="urn:schemas-microsoft-com:office:office" xmlns:r="http://schemas.openxmlformats.org/officeDocument/2006/relationships" xmlns:m="http://schemas.openxmlformats.org/officeDocument/2006/math" xmlns:v="urn:schemas-microsoft-com:vml" xmlns:wp14="http://schemas.microsoft.com/office/word/2010/wordprocessingDrawing" xmlns:wp="http://schemas.openxmlformats.org/drawingml/2006/wordprocessingDrawing" xmlns:w10="urn:schemas-microsoft-com:office:word" xmlns:w="http://schemas.openxmlformats.org/wordprocessingml/2006/main" xmlns:w14="http://schemas.microsoft.com/office/word/2010/wordml" xmlns:w15="http://schemas.microsoft.com/office/word/2012/wordml" xmlns:w16cid="http://schemas.microsoft.com/office/word/2016/wordml/cid" xmlns:w16se="http://schemas.microsoft.com/office/word/2015/wordml/symex" xmlns:wpg="http://schemas.microsoft.com/office/word/2010/wordprocessingGroup" xmlns:wpi="http://schemas.microsoft.com/office/word/2010/wordprocessingInk" xmlns:wne="http://schemas.microsoft.com/office/word/2006/wordml" xmlns:wps="http://schemas.microsoft.com/office/word/2010/wordprocessingShape" mc:Ignorable="w14 w15 w16se w16cid wp14">
+<w:document xmlns:wpc="http://schemas.microsoft.com/office/word/2010/wordprocessingCanvas" xmlns:cx="http://schemas.microsoft.com/office/drawing/2014/chartex" xmlns:cx1="http://schemas.microsoft.com/office/drawing/2015/9/8/chartex" xmlns:mc="http://schemas.openxmlformats.org/markup-compatibility/2006" xmlns:o="urn:schemas-microsoft-com:office:office" xmlns:r="http://schemas.openxmlformats.org/officeDocument/2006/relationships" xmlns:m="http://schemas.openxmlformats.org/officeDocument/2006/math" xmlns:v="urn:schemas-microsoft-com:vml" xmlns:wp14="http://schemas.microsoft.com/office/word/2010/wordprocessingDrawing" xmlns:wp="http://schemas.openxmlformats.org/drawingml/2006/wordprocessingDrawing" xmlns:w10="urn:schemas-microsoft-com:office:word" xmlns:w="http://schemas.openxmlformats.org/wordprocessingml/2006/main" xmlns:w14="http://schemas.microsoft.com/office/word/2010/wordml" xmlns:w15="http://schemas.microsoft.com/office/word/2012/wordml" xmlns:w16se="http://schemas.microsoft.com/office/word/2015/wordml/symex" xmlns:wpg="http://schemas.microsoft.com/office/word/2010/wordprocessingGroup" xmlns:wpi="http://schemas.microsoft.com/office/word/2010/wordprocessingInk" xmlns:wne="http://schemas.microsoft.com/office/word/2006/wordml" xmlns:wps="http://schemas.microsoft.com/office/word/2010/wordprocessingShape" mc:Ignorable="w14 w15 w16se wp14">
   <w:body>
     <w:p>
       <w:pPr>
@@ -60,19 +60,51 @@
         </w:numPr>
       </w:pPr>
       <w:r>
-        <w:t>Marius and Callum felt i</w:t>
-      </w:r>
-      <w:r>
-        <w:t xml:space="preserve">mprovements could be made making use of GitHub, and to comply properly with specific coding guidelines and git workflow. </w:t>
+        <w:t xml:space="preserve">Marius and </w:t>
+      </w:r>
+      <w:proofErr w:type="spellStart"/>
+      <w:r>
+        <w:t>Callum</w:t>
+      </w:r>
+      <w:proofErr w:type="spellEnd"/>
+      <w:r>
+        <w:t xml:space="preserve"> felt i</w:t>
+      </w:r>
+      <w:r>
+        <w:t xml:space="preserve">mprovements could be made making use of GitHub, and to comply properly with specific coding guidelines and </w:t>
+      </w:r>
+      <w:proofErr w:type="spellStart"/>
+      <w:r>
+        <w:t>git</w:t>
+      </w:r>
+      <w:proofErr w:type="spellEnd"/>
+      <w:r>
+        <w:t xml:space="preserve"> workflow. </w:t>
       </w:r>
       <w:r>
         <w:t>Collectively, we decided that s</w:t>
       </w:r>
       <w:r>
-        <w:t xml:space="preserve">etting clear standards for commit subject lines, document naming and code structure would allow for an overall cleaner and more efficient git repository. </w:t>
-      </w:r>
-      <w:r>
-        <w:t xml:space="preserve">Creation of additional branches, using Github issues, projects and other features would make the workflow much easier to keep track of. </w:t>
+        <w:t xml:space="preserve">etting clear standards for commit subject lines, document naming and code structure would allow for an overall cleaner and more efficient </w:t>
+      </w:r>
+      <w:proofErr w:type="spellStart"/>
+      <w:r>
+        <w:t>git</w:t>
+      </w:r>
+      <w:proofErr w:type="spellEnd"/>
+      <w:r>
+        <w:t xml:space="preserve"> repository. </w:t>
+      </w:r>
+      <w:r>
+        <w:t xml:space="preserve">Creation of additional branches, using </w:t>
+      </w:r>
+      <w:proofErr w:type="spellStart"/>
+      <w:r>
+        <w:t>Github</w:t>
+      </w:r>
+      <w:proofErr w:type="spellEnd"/>
+      <w:r>
+        <w:t xml:space="preserve"> issues, projects and other features would make the workflow much easier to keep track of. </w:t>
       </w:r>
     </w:p>
     <w:p>
@@ -97,16 +129,27 @@
         <w:t xml:space="preserve"> felt there was a </w:t>
       </w:r>
       <w:r>
-        <w:t>good translation of initial designs into the implemented application, however, there should have been a clearer vision of the final</w:t>
-      </w:r>
-      <w:r>
-        <w:t xml:space="preserve"> product as changes are having to be developed into sprint 2.</w:t>
+        <w:t>good translation of initial designs into the implemented application, however, there should have been a clearer vision of the final product as changes are having to be developed into sprint 2.</w:t>
       </w:r>
       <w:r>
         <w:t xml:space="preserve"> </w:t>
       </w:r>
       <w:r>
-        <w:t>Marius, Callum, Daniel and Ruth</w:t>
+        <w:t xml:space="preserve">Marius, </w:t>
+      </w:r>
+      <w:proofErr w:type="spellStart"/>
+      <w:r>
+        <w:t>Callum</w:t>
+      </w:r>
+      <w:proofErr w:type="spellEnd"/>
+      <w:r>
+        <w:t>,</w:t>
+      </w:r>
+      <w:r>
+        <w:t xml:space="preserve"> Peter,</w:t>
+      </w:r>
+      <w:r>
+        <w:t xml:space="preserve"> Daniel and Ruth</w:t>
       </w:r>
       <w:r>
         <w:t xml:space="preserve"> wanted to develop a 1-page application, however </w:t>
@@ -115,13 +158,19 @@
         <w:t xml:space="preserve">Alfie </w:t>
       </w:r>
       <w:r>
-        <w:t xml:space="preserve">opted for a multipage application which we are now needing to convert into a 1-page design in order to comply with the clients wishes. </w:t>
-      </w:r>
-    </w:p>
-    <w:p>
-      <w:pPr>
-        <w:pStyle w:val="ListParagraph"/>
-      </w:pPr>
+        <w:t xml:space="preserve">opted for a multipage application which we are now needing to convert into a 1-page design in order to </w:t>
+      </w:r>
+      <w:r>
+        <w:t xml:space="preserve">comply with the </w:t>
+      </w:r>
+      <w:proofErr w:type="gramStart"/>
+      <w:r>
+        <w:t>clients</w:t>
+      </w:r>
+      <w:proofErr w:type="gramEnd"/>
+      <w:r>
+        <w:t xml:space="preserve"> wishes.</w:t>
+      </w:r>
     </w:p>
     <w:p>
       <w:pPr>
@@ -157,10 +206,7 @@
         <w:t>organization</w:t>
       </w:r>
       <w:r>
-        <w:t xml:space="preserve"> and confusion about roles. This could be rectified with more clarification of roles</w:t>
-      </w:r>
-      <w:r>
-        <w:t xml:space="preserve"> and a clearer overall vision. </w:t>
+        <w:t xml:space="preserve"> and confusion about roles. This could be rectified with more clarification of roles and a clearer overall vision. </w:t>
       </w:r>
       <w:r>
         <w:t xml:space="preserve">Scrum meetings should be more focused upon how we can support each other with the implementation of the application and how to best make use of the group’s skillset. </w:t>
@@ -184,18 +230,26 @@
         <w:t xml:space="preserve"> using React and other new tools that were being used throughout the development process. Using a new framework and tools for the process made things more difficult. For Sprint 2, we need to focus on getting the basics all implemented and allowing each team member to work to their strengths. Some members</w:t>
       </w:r>
       <w:r>
-        <w:t xml:space="preserve"> such as Marius and Callum</w:t>
-      </w:r>
+        <w:t xml:space="preserve"> such as Marius and </w:t>
+      </w:r>
+      <w:proofErr w:type="spellStart"/>
+      <w:r>
+        <w:t>Callum</w:t>
+      </w:r>
+      <w:proofErr w:type="spellEnd"/>
       <w:r>
         <w:t xml:space="preserve"> felt more confident with React than others, they should take the lead on the programming side whilst </w:t>
       </w:r>
       <w:r>
         <w:t>Ruth and Daniel</w:t>
+      </w:r>
+      <w:r>
+        <w:t xml:space="preserve"> focus on the database. Ruth and Peter worked on the </w:t>
       </w:r>
       <w:bookmarkStart w:id="2" w:name="_GoBack"/>
       <w:bookmarkEnd w:id="2"/>
       <w:r>
-        <w:t xml:space="preserve"> focus on the database and documentation. </w:t>
+        <w:t xml:space="preserve">documentation. </w:t>
       </w:r>
     </w:p>
     <w:sectPr>
@@ -209,7 +263,7 @@
 </file>
 
 <file path=word/numbering.xml><?xml version="1.0" encoding="utf-8"?>
-<w:numbering xmlns:wpc="http://schemas.microsoft.com/office/word/2010/wordprocessingCanvas" xmlns:cx="http://schemas.microsoft.com/office/drawing/2014/chartex" xmlns:cx1="http://schemas.microsoft.com/office/drawing/2015/9/8/chartex" xmlns:cx2="http://schemas.microsoft.com/office/drawing/2015/10/21/chartex" xmlns:cx3="http://schemas.microsoft.com/office/drawing/2016/5/9/chartex" xmlns:cx4="http://schemas.microsoft.com/office/drawing/2016/5/10/chartex" xmlns:cx5="http://schemas.microsoft.com/office/drawing/2016/5/11/chartex" xmlns:cx6="http://schemas.microsoft.com/office/drawing/2016/5/12/chartex" xmlns:cx7="http://schemas.microsoft.com/office/drawing/2016/5/13/chartex" xmlns:cx8="http://schemas.microsoft.com/office/drawing/2016/5/14/chartex" xmlns:mc="http://schemas.openxmlformats.org/markup-compatibility/2006" xmlns:aink="http://schemas.microsoft.com/office/drawing/2016/ink" xmlns:am3d="http://schemas.microsoft.com/office/drawing/2017/model3d" xmlns:o="urn:schemas-microsoft-com:office:office" xmlns:r="http://schemas.openxmlformats.org/officeDocument/2006/relationships" xmlns:m="http://schemas.openxmlformats.org/officeDocument/2006/math" xmlns:v="urn:schemas-microsoft-com:vml" xmlns:wp14="http://schemas.microsoft.com/office/word/2010/wordprocessingDrawing" xmlns:wp="http://schemas.openxmlformats.org/drawingml/2006/wordprocessingDrawing" xmlns:w10="urn:schemas-microsoft-com:office:word" xmlns:w="http://schemas.openxmlformats.org/wordprocessingml/2006/main" xmlns:w14="http://schemas.microsoft.com/office/word/2010/wordml" xmlns:w15="http://schemas.microsoft.com/office/word/2012/wordml" xmlns:w16cid="http://schemas.microsoft.com/office/word/2016/wordml/cid" xmlns:w16se="http://schemas.microsoft.com/office/word/2015/wordml/symex" xmlns:wpg="http://schemas.microsoft.com/office/word/2010/wordprocessingGroup" xmlns:wpi="http://schemas.microsoft.com/office/word/2010/wordprocessingInk" xmlns:wne="http://schemas.microsoft.com/office/word/2006/wordml" xmlns:wps="http://schemas.microsoft.com/office/word/2010/wordprocessingShape" mc:Ignorable="w14 w15 w16se w16cid wp14">
+<w:numbering xmlns:wpc="http://schemas.microsoft.com/office/word/2010/wordprocessingCanvas" xmlns:cx="http://schemas.microsoft.com/office/drawing/2014/chartex" xmlns:cx1="http://schemas.microsoft.com/office/drawing/2015/9/8/chartex" xmlns:mc="http://schemas.openxmlformats.org/markup-compatibility/2006" xmlns:o="urn:schemas-microsoft-com:office:office" xmlns:r="http://schemas.openxmlformats.org/officeDocument/2006/relationships" xmlns:m="http://schemas.openxmlformats.org/officeDocument/2006/math" xmlns:v="urn:schemas-microsoft-com:vml" xmlns:wp14="http://schemas.microsoft.com/office/word/2010/wordprocessingDrawing" xmlns:wp="http://schemas.openxmlformats.org/drawingml/2006/wordprocessingDrawing" xmlns:w10="urn:schemas-microsoft-com:office:word" xmlns:w="http://schemas.openxmlformats.org/wordprocessingml/2006/main" xmlns:w14="http://schemas.microsoft.com/office/word/2010/wordml" xmlns:w15="http://schemas.microsoft.com/office/word/2012/wordml" xmlns:w16se="http://schemas.microsoft.com/office/word/2015/wordml/symex" xmlns:wpg="http://schemas.microsoft.com/office/word/2010/wordprocessingGroup" xmlns:wpi="http://schemas.microsoft.com/office/word/2010/wordprocessingInk" xmlns:wne="http://schemas.microsoft.com/office/word/2006/wordml" xmlns:wps="http://schemas.microsoft.com/office/word/2010/wordprocessingShape" mc:Ignorable="w14 w15 w16se wp14">
   <w:abstractNum w:abstractNumId="0" w15:restartNumberingAfterBreak="0">
     <w:nsid w:val="209F3012"/>
     <w:multiLevelType w:val="hybridMultilevel"/>
@@ -446,7 +500,7 @@
 </file>
 
 <file path=word/styles.xml><?xml version="1.0" encoding="utf-8"?>
-<w:styles xmlns:mc="http://schemas.openxmlformats.org/markup-compatibility/2006" xmlns:r="http://schemas.openxmlformats.org/officeDocument/2006/relationships" xmlns:w="http://schemas.openxmlformats.org/wordprocessingml/2006/main" xmlns:w14="http://schemas.microsoft.com/office/word/2010/wordml" xmlns:w15="http://schemas.microsoft.com/office/word/2012/wordml" xmlns:w16cid="http://schemas.microsoft.com/office/word/2016/wordml/cid" xmlns:w16se="http://schemas.microsoft.com/office/word/2015/wordml/symex" mc:Ignorable="w14 w15 w16se w16cid">
+<w:styles xmlns:mc="http://schemas.openxmlformats.org/markup-compatibility/2006" xmlns:r="http://schemas.openxmlformats.org/officeDocument/2006/relationships" xmlns:w="http://schemas.openxmlformats.org/wordprocessingml/2006/main" xmlns:w14="http://schemas.microsoft.com/office/word/2010/wordml" xmlns:w15="http://schemas.microsoft.com/office/word/2012/wordml" xmlns:w16se="http://schemas.microsoft.com/office/word/2015/wordml/symex" mc:Ignorable="w14 w15 w16se">
   <w:docDefaults>
     <w:rPrDefault>
       <w:rPr>
@@ -462,7 +516,7 @@
       </w:pPr>
     </w:pPrDefault>
   </w:docDefaults>
-  <w:latentStyles w:defLockedState="0" w:defUIPriority="99" w:defSemiHidden="0" w:defUnhideWhenUsed="0" w:defQFormat="0" w:count="376">
+  <w:latentStyles w:defLockedState="0" w:defUIPriority="99" w:defSemiHidden="0" w:defUnhideWhenUsed="0" w:defQFormat="0" w:count="371">
     <w:lsdException w:name="Normal" w:uiPriority="0" w:qFormat="1"/>
     <w:lsdException w:name="heading 1" w:uiPriority="9" w:qFormat="1"/>
     <w:lsdException w:name="heading 2" w:semiHidden="1" w:uiPriority="9" w:unhideWhenUsed="1" w:qFormat="1"/>
@@ -834,11 +888,6 @@
     <w:lsdException w:name="List Table 5 Dark Accent 6" w:uiPriority="50"/>
     <w:lsdException w:name="List Table 6 Colorful Accent 6" w:uiPriority="51"/>
     <w:lsdException w:name="List Table 7 Colorful Accent 6" w:uiPriority="52"/>
-    <w:lsdException w:name="Mention" w:semiHidden="1" w:unhideWhenUsed="1"/>
-    <w:lsdException w:name="Smart Hyperlink" w:semiHidden="1" w:unhideWhenUsed="1"/>
-    <w:lsdException w:name="Hashtag" w:semiHidden="1" w:unhideWhenUsed="1"/>
-    <w:lsdException w:name="Unresolved Mention" w:semiHidden="1" w:unhideWhenUsed="1"/>
-    <w:lsdException w:name="Smart Link" w:semiHidden="1" w:unhideWhenUsed="1"/>
   </w:latentStyles>
   <w:style w:type="paragraph" w:default="1" w:styleId="Normal">
     <w:name w:val="Normal"/>

</xml_diff>